<commit_message>
game saved now and filled in my log
</commit_message>
<xml_diff>
--- a/Documents/Log/Log_Tom.docx
+++ b/Documents/Log/Log_Tom.docx
@@ -932,15 +932,7 @@
           <w:b/>
           <w:bCs/>
         </w:rPr>
-        <w:t xml:space="preserve"> </w:t>
-      </w:r>
-      <w:proofErr w:type="spellStart"/>
-      <w:r>
-        <w:rPr>
-          <w:b/>
-          <w:bCs/>
-        </w:rPr>
-        <w:t>StandUp</w:t>
+        <w:t xml:space="preserve"> StandUp</w:t>
       </w:r>
       <w:r>
         <w:rPr>
@@ -949,7 +941,6 @@
         </w:rPr>
         <w:t>s</w:t>
       </w:r>
-      <w:proofErr w:type="spellEnd"/>
       <w:r>
         <w:rPr>
           <w:b/>
@@ -1423,23 +1414,7 @@
           <w:i/>
           <w:iCs/>
         </w:rPr>
-        <w:t xml:space="preserve">[Welke onderdelen/taken wil je volgende werkdag weer oppakken/ ook te gebruiken voor je volgende Daily </w:t>
-      </w:r>
-      <w:proofErr w:type="spellStart"/>
-      <w:r>
-        <w:rPr>
-          <w:i/>
-          <w:iCs/>
-        </w:rPr>
-        <w:t>standUp</w:t>
-      </w:r>
-      <w:proofErr w:type="spellEnd"/>
-      <w:r>
-        <w:rPr>
-          <w:i/>
-          <w:iCs/>
-        </w:rPr>
-        <w:t>?]</w:t>
+        <w:t>[Welke onderdelen/taken wil je volgende werkdag weer oppakken/ ook te gebruiken voor je volgende Daily standUp?]</w:t>
       </w:r>
     </w:p>
     <w:p>
@@ -1520,15 +1495,7 @@
           <w:b/>
           <w:bCs/>
         </w:rPr>
-        <w:t xml:space="preserve"> </w:t>
-      </w:r>
-      <w:proofErr w:type="spellStart"/>
-      <w:r>
-        <w:rPr>
-          <w:b/>
-          <w:bCs/>
-        </w:rPr>
-        <w:t>StandUp</w:t>
+        <w:t xml:space="preserve"> StandUp</w:t>
       </w:r>
       <w:r>
         <w:rPr>
@@ -1537,7 +1504,6 @@
         </w:rPr>
         <w:t>s</w:t>
       </w:r>
-      <w:proofErr w:type="spellEnd"/>
       <w:r>
         <w:rPr>
           <w:b/>
@@ -1691,55 +1657,7 @@
           <w:i/>
           <w:iCs/>
         </w:rPr>
-        <w:t xml:space="preserve">Ik heb een </w:t>
-      </w:r>
-      <w:proofErr w:type="spellStart"/>
-      <w:r>
-        <w:rPr>
-          <w:i/>
-          <w:iCs/>
-        </w:rPr>
-        <w:t>Trello</w:t>
-      </w:r>
-      <w:proofErr w:type="spellEnd"/>
-      <w:r>
-        <w:rPr>
-          <w:i/>
-          <w:iCs/>
-        </w:rPr>
-        <w:t xml:space="preserve"> en </w:t>
-      </w:r>
-      <w:proofErr w:type="spellStart"/>
-      <w:r>
-        <w:rPr>
-          <w:i/>
-          <w:iCs/>
-        </w:rPr>
-        <w:t>Figma</w:t>
-      </w:r>
-      <w:proofErr w:type="spellEnd"/>
-      <w:r>
-        <w:rPr>
-          <w:i/>
-          <w:iCs/>
-        </w:rPr>
-        <w:t xml:space="preserve"> aangemaakt waar iedereen bij kan en heb meegedacht over het idee en </w:t>
-      </w:r>
-      <w:proofErr w:type="spellStart"/>
-      <w:r>
-        <w:rPr>
-          <w:i/>
-          <w:iCs/>
-        </w:rPr>
-        <w:t>layout</w:t>
-      </w:r>
-      <w:proofErr w:type="spellEnd"/>
-      <w:r>
-        <w:rPr>
-          <w:i/>
-          <w:iCs/>
-        </w:rPr>
-        <w:t xml:space="preserve"> van de game</w:t>
+        <w:t>Ik heb een Trello en Figma aangemaakt waar iedereen bij kan en heb meegedacht over het idee en layout van de game</w:t>
       </w:r>
       <w:r>
         <w:rPr>
@@ -1776,23 +1694,7 @@
           <w:i/>
           <w:iCs/>
         </w:rPr>
-        <w:t xml:space="preserve">ik denk dat mobile </w:t>
-      </w:r>
-      <w:proofErr w:type="spellStart"/>
-      <w:r>
-        <w:rPr>
-          <w:i/>
-          <w:iCs/>
-        </w:rPr>
-        <w:t>unity</w:t>
-      </w:r>
-      <w:proofErr w:type="spellEnd"/>
-      <w:r>
-        <w:rPr>
-          <w:i/>
-          <w:iCs/>
-        </w:rPr>
-        <w:t xml:space="preserve"> wel een uitdaging word, en het checken of iemand echt online is of niet</w:t>
+        <w:t>ik denk dat mobile unity wel een uitdaging word, en het checken of iemand echt online is of niet</w:t>
       </w:r>
       <w:r>
         <w:rPr>
@@ -1829,23 +1731,7 @@
           <w:i/>
           <w:iCs/>
         </w:rPr>
-        <w:t xml:space="preserve">ik heb nu geleert hoe </w:t>
-      </w:r>
-      <w:proofErr w:type="spellStart"/>
-      <w:r>
-        <w:rPr>
-          <w:i/>
-          <w:iCs/>
-        </w:rPr>
-        <w:t>figma</w:t>
-      </w:r>
-      <w:proofErr w:type="spellEnd"/>
-      <w:r>
-        <w:rPr>
-          <w:i/>
-          <w:iCs/>
-        </w:rPr>
-        <w:t xml:space="preserve"> werkt</w:t>
+        <w:t>ik heb nu geleert hoe figma werkt</w:t>
       </w:r>
       <w:r>
         <w:rPr>
@@ -2108,37 +1994,12 @@
         </w:rPr>
         <w:br/>
       </w:r>
-      <w:proofErr w:type="spellStart"/>
-      <w:r>
-        <w:rPr>
-          <w:i/>
-          <w:iCs/>
-        </w:rPr>
-        <w:t>unity</w:t>
-      </w:r>
-      <w:proofErr w:type="spellEnd"/>
-      <w:r>
-        <w:rPr>
-          <w:i/>
-          <w:iCs/>
-        </w:rPr>
-        <w:t xml:space="preserve"> aan maken, </w:t>
-      </w:r>
-      <w:proofErr w:type="spellStart"/>
-      <w:r>
-        <w:rPr>
-          <w:i/>
-          <w:iCs/>
-        </w:rPr>
-        <w:t>idle</w:t>
-      </w:r>
-      <w:proofErr w:type="spellEnd"/>
-      <w:r>
-        <w:rPr>
-          <w:i/>
-          <w:iCs/>
-        </w:rPr>
-        <w:t xml:space="preserve"> werkend maken</w:t>
+      <w:r>
+        <w:rPr>
+          <w:i/>
+          <w:iCs/>
+        </w:rPr>
+        <w:t>unity aan maken, idle werkend maken</w:t>
       </w:r>
     </w:p>
     <w:p>
@@ -2216,15 +2077,7 @@
           <w:b/>
           <w:bCs/>
         </w:rPr>
-        <w:t xml:space="preserve"> </w:t>
-      </w:r>
-      <w:proofErr w:type="spellStart"/>
-      <w:r>
-        <w:rPr>
-          <w:b/>
-          <w:bCs/>
-        </w:rPr>
-        <w:t>StandUp</w:t>
+        <w:t xml:space="preserve"> StandUp</w:t>
       </w:r>
       <w:r>
         <w:rPr>
@@ -2233,7 +2086,6 @@
         </w:rPr>
         <w:t>s</w:t>
       </w:r>
-      <w:proofErr w:type="spellEnd"/>
       <w:r>
         <w:rPr>
           <w:b/>
@@ -2253,7 +2105,82 @@
           <w:i/>
           <w:iCs/>
         </w:rPr>
-        <w:t>…</w:t>
+        <w:drawing>
+          <wp:inline distT="0" distB="0" distL="0" distR="0" wp14:anchorId="3BAD4C31" wp14:editId="6E6CDB16">
+            <wp:extent cx="3134162" cy="1629002"/>
+            <wp:effectExtent l="0" t="0" r="9525" b="9525"/>
+            <wp:docPr id="158238177" name="Afbeelding 1" descr="Afbeelding met tekst, schermopname, Lettertype&#10;&#10;Door AI gegenereerde inhoud is mogelijk onjuist."/>
+            <wp:cNvGraphicFramePr>
+              <a:graphicFrameLocks xmlns:a="http://schemas.openxmlformats.org/drawingml/2006/main" noChangeAspect="1"/>
+            </wp:cNvGraphicFramePr>
+            <a:graphic xmlns:a="http://schemas.openxmlformats.org/drawingml/2006/main">
+              <a:graphicData uri="http://schemas.openxmlformats.org/drawingml/2006/picture">
+                <pic:pic xmlns:pic="http://schemas.openxmlformats.org/drawingml/2006/picture">
+                  <pic:nvPicPr>
+                    <pic:cNvPr id="158238177" name="Afbeelding 1" descr="Afbeelding met tekst, schermopname, Lettertype&#10;&#10;Door AI gegenereerde inhoud is mogelijk onjuist."/>
+                    <pic:cNvPicPr/>
+                  </pic:nvPicPr>
+                  <pic:blipFill>
+                    <a:blip r:embed="rId14"/>
+                    <a:stretch>
+                      <a:fillRect/>
+                    </a:stretch>
+                  </pic:blipFill>
+                  <pic:spPr>
+                    <a:xfrm>
+                      <a:off x="0" y="0"/>
+                      <a:ext cx="3134162" cy="1629002"/>
+                    </a:xfrm>
+                    <a:prstGeom prst="rect">
+                      <a:avLst/>
+                    </a:prstGeom>
+                  </pic:spPr>
+                </pic:pic>
+              </a:graphicData>
+            </a:graphic>
+          </wp:inline>
+        </w:drawing>
+      </w:r>
+      <w:r>
+        <w:rPr>
+          <w:b/>
+          <w:bCs/>
+        </w:rPr>
+        <w:drawing>
+          <wp:inline distT="0" distB="0" distL="0" distR="0" wp14:anchorId="017BD30D" wp14:editId="20439599">
+            <wp:extent cx="4020111" cy="1419423"/>
+            <wp:effectExtent l="0" t="0" r="0" b="9525"/>
+            <wp:docPr id="1490301498" name="Afbeelding 1" descr="Afbeelding met tekst, schermopname, Lettertype, algebra&#10;&#10;Door AI gegenereerde inhoud is mogelijk onjuist."/>
+            <wp:cNvGraphicFramePr>
+              <a:graphicFrameLocks xmlns:a="http://schemas.openxmlformats.org/drawingml/2006/main" noChangeAspect="1"/>
+            </wp:cNvGraphicFramePr>
+            <a:graphic xmlns:a="http://schemas.openxmlformats.org/drawingml/2006/main">
+              <a:graphicData uri="http://schemas.openxmlformats.org/drawingml/2006/picture">
+                <pic:pic xmlns:pic="http://schemas.openxmlformats.org/drawingml/2006/picture">
+                  <pic:nvPicPr>
+                    <pic:cNvPr id="1490301498" name="Afbeelding 1" descr="Afbeelding met tekst, schermopname, Lettertype, algebra&#10;&#10;Door AI gegenereerde inhoud is mogelijk onjuist."/>
+                    <pic:cNvPicPr/>
+                  </pic:nvPicPr>
+                  <pic:blipFill>
+                    <a:blip r:embed="rId15"/>
+                    <a:stretch>
+                      <a:fillRect/>
+                    </a:stretch>
+                  </pic:blipFill>
+                  <pic:spPr>
+                    <a:xfrm>
+                      <a:off x="0" y="0"/>
+                      <a:ext cx="4020111" cy="1419423"/>
+                    </a:xfrm>
+                    <a:prstGeom prst="rect">
+                      <a:avLst/>
+                    </a:prstGeom>
+                  </pic:spPr>
+                </pic:pic>
+              </a:graphicData>
+            </a:graphic>
+          </wp:inline>
+        </w:drawing>
       </w:r>
       <w:r>
         <w:rPr>
@@ -2311,7 +2238,7 @@
           <w:i/>
           <w:iCs/>
         </w:rPr>
-        <w:t>…</w:t>
+        <w:t>er is een basis werking, je geld word opgeslagen en er is een goede UI</w:t>
       </w:r>
       <w:r>
         <w:rPr>
@@ -2348,7 +2275,7 @@
           <w:i/>
           <w:iCs/>
         </w:rPr>
-        <w:t>…</w:t>
+        <w:t>het calculeren van hoeveel je per min gaat verdienen is wel moeilijk denk ik</w:t>
       </w:r>
       <w:r>
         <w:rPr>
@@ -2385,7 +2312,7 @@
           <w:i/>
           <w:iCs/>
         </w:rPr>
-        <w:t>…</w:t>
+        <w:t>dat Misha en Dylan kunnen koken</w:t>
       </w:r>
       <w:r>
         <w:rPr>
@@ -2422,7 +2349,7 @@
           <w:i/>
           <w:iCs/>
         </w:rPr>
-        <w:t>…</w:t>
+        <w:t>wat je moet inleveren is soms niet heel duidelijk</w:t>
       </w:r>
       <w:r>
         <w:rPr>
@@ -2483,7 +2410,24 @@
           <w:i/>
           <w:iCs/>
         </w:rPr>
-        <w:t>…</w:t>
+        <w:t>Misha heeft het echt heel goed gedaan, hij heeft de hele basis werking af in zijn eentje.</w:t>
+      </w:r>
+    </w:p>
+    <w:p>
+      <w:pPr>
+        <w:pStyle w:val="Lijstalinea"/>
+        <w:ind w:left="360"/>
+        <w:rPr>
+          <w:i/>
+          <w:iCs/>
+        </w:rPr>
+      </w:pPr>
+      <w:r>
+        <w:rPr>
+          <w:i/>
+          <w:iCs/>
+        </w:rPr>
+        <w:t>Dylan heeft ook echt een top UI gemaakt.</w:t>
       </w:r>
     </w:p>
     <w:p>
@@ -2541,7 +2485,7 @@
           <w:i/>
           <w:iCs/>
         </w:rPr>
-        <w:t>…</w:t>
+        <w:t>ik moet meer gefocused op mijn werk zijn soms</w:t>
       </w:r>
       <w:r>
         <w:rPr>
@@ -2578,7 +2522,7 @@
           <w:i/>
           <w:iCs/>
         </w:rPr>
-        <w:t>…</w:t>
+        <w:t>het gaat goed</w:t>
       </w:r>
       <w:r>
         <w:rPr>
@@ -2633,7 +2577,7 @@
           <w:i/>
           <w:iCs/>
         </w:rPr>
-        <w:t>…</w:t>
+        <w:t>art, dat alle idle delen werken, de UI werkend maken, dealers toevoegen</w:t>
       </w:r>
     </w:p>
     <w:p>
@@ -2711,15 +2655,7 @@
           <w:b/>
           <w:bCs/>
         </w:rPr>
-        <w:t xml:space="preserve"> </w:t>
-      </w:r>
-      <w:proofErr w:type="spellStart"/>
-      <w:r>
-        <w:rPr>
-          <w:b/>
-          <w:bCs/>
-        </w:rPr>
-        <w:t>StandUp</w:t>
+        <w:t xml:space="preserve"> StandUp</w:t>
       </w:r>
       <w:r>
         <w:rPr>
@@ -2728,7 +2664,6 @@
         </w:rPr>
         <w:t>s</w:t>
       </w:r>
-      <w:proofErr w:type="spellEnd"/>
       <w:r>
         <w:rPr>
           <w:b/>
@@ -3167,15 +3102,7 @@
           <w:b/>
           <w:bCs/>
         </w:rPr>
-        <w:t xml:space="preserve"> </w:t>
-      </w:r>
-      <w:proofErr w:type="spellStart"/>
-      <w:r>
-        <w:rPr>
-          <w:b/>
-          <w:bCs/>
-        </w:rPr>
-        <w:t>StandUp</w:t>
+        <w:t xml:space="preserve"> StandUp</w:t>
       </w:r>
       <w:r>
         <w:rPr>
@@ -3184,7 +3111,6 @@
         </w:rPr>
         <w:t>s</w:t>
       </w:r>
-      <w:proofErr w:type="spellEnd"/>
       <w:r>
         <w:rPr>
           <w:b/>
@@ -3568,9 +3494,9 @@
       </w:pPr>
     </w:p>
     <w:sectPr>
-      <w:footerReference w:type="default" r:id="rId14"/>
-      <w:headerReference w:type="first" r:id="rId15"/>
-      <w:footerReference w:type="first" r:id="rId16"/>
+      <w:footerReference w:type="default" r:id="rId16"/>
+      <w:headerReference w:type="first" r:id="rId17"/>
+      <w:footerReference w:type="first" r:id="rId18"/>
       <w:pgSz w:w="11906" w:h="16838"/>
       <w:pgMar w:top="1417" w:right="1417" w:bottom="1417" w:left="1417" w:header="708" w:footer="708" w:gutter="0"/>
       <w:cols w:space="708"/>
@@ -3722,7 +3648,6 @@
       </w:rPr>
       <w:t xml:space="preserve">             </w:t>
     </w:r>
-    <w:proofErr w:type="spellStart"/>
     <w:r>
       <w:rPr>
         <w:color w:val="000000"/>
@@ -3730,17 +3655,7 @@
         <w:szCs w:val="16"/>
         <w:lang w:val="en-US"/>
       </w:rPr>
-      <w:t>Sjabloon</w:t>
-    </w:r>
-    <w:proofErr w:type="spellEnd"/>
-    <w:r>
-      <w:rPr>
-        <w:color w:val="000000"/>
-        <w:sz w:val="16"/>
-        <w:szCs w:val="16"/>
-        <w:lang w:val="en-US"/>
-      </w:rPr>
-      <w:t xml:space="preserve"> </w:t>
+      <w:t xml:space="preserve">Sjabloon </w:t>
     </w:r>
     <w:r>
       <w:rPr>
@@ -9320,19 +9235,6 @@
 </file>
 
 <file path=customXml/item2.xml><?xml version="1.0" encoding="utf-8"?>
-<?mso-contentType ?>
-<FormTemplates xmlns="http://schemas.microsoft.com/sharepoint/v3/contenttype/forms">
-  <Display>DocumentLibraryForm</Display>
-  <Edit>DocumentLibraryForm</Edit>
-  <New>DocumentLibraryForm</New>
-</FormTemplates>
-</file>
-
-<file path=customXml/item3.xml><?xml version="1.0" encoding="utf-8"?>
-<b:Sources xmlns:b="http://schemas.openxmlformats.org/officeDocument/2006/bibliography" xmlns="http://schemas.openxmlformats.org/officeDocument/2006/bibliography" SelectedStyle="\APASixthEditionOfficeOnline.xsl" StyleName="APA" Version="6"/>
-</file>
-
-<file path=customXml/item4.xml><?xml version="1.0" encoding="utf-8"?>
 <p:properties xmlns:p="http://schemas.microsoft.com/office/2006/metadata/properties" xmlns:xsi="http://www.w3.org/2001/XMLSchema-instance" xmlns:pc="http://schemas.microsoft.com/office/infopath/2007/PartnerControls">
   <documentManagement>
     <TaxCatchAll xmlns="008856c5-5e82-4bb2-b94b-d933afeebe23" xsi:nil="true"/>
@@ -9342,6 +9244,19 @@
     <ReferenceId xmlns="af67ef0d-29db-4b47-be19-49750d2c5b46" xsi:nil="true"/>
   </documentManagement>
 </p:properties>
+</file>
+
+<file path=customXml/item3.xml><?xml version="1.0" encoding="utf-8"?>
+<b:Sources xmlns:b="http://schemas.openxmlformats.org/officeDocument/2006/bibliography" xmlns="http://schemas.openxmlformats.org/officeDocument/2006/bibliography" SelectedStyle="\APASixthEditionOfficeOnline.xsl" StyleName="APA" Version="6"/>
+</file>
+
+<file path=customXml/item4.xml><?xml version="1.0" encoding="utf-8"?>
+<?mso-contentType ?>
+<FormTemplates xmlns="http://schemas.microsoft.com/sharepoint/v3/contenttype/forms">
+  <Display>DocumentLibraryForm</Display>
+  <Edit>DocumentLibraryForm</Edit>
+  <New>DocumentLibraryForm</New>
+</FormTemplates>
 </file>
 
 <file path=customXml/itemProps1.xml><?xml version="1.0" encoding="utf-8"?>
@@ -9364,9 +9279,12 @@
 </file>
 
 <file path=customXml/itemProps2.xml><?xml version="1.0" encoding="utf-8"?>
-<ds:datastoreItem xmlns:ds="http://schemas.openxmlformats.org/officeDocument/2006/customXml" ds:itemID="{C6916C6B-E06E-47CD-A094-BBBE44C5EA8C}">
+<ds:datastoreItem xmlns:ds="http://schemas.openxmlformats.org/officeDocument/2006/customXml" ds:itemID="{846B1C81-E993-40E7-BCC5-DA63F0CD945C}">
   <ds:schemaRefs>
-    <ds:schemaRef ds:uri="http://schemas.microsoft.com/sharepoint/v3/contenttype/forms"/>
+    <ds:schemaRef ds:uri="http://schemas.microsoft.com/office/2006/metadata/properties"/>
+    <ds:schemaRef ds:uri="http://schemas.microsoft.com/office/infopath/2007/PartnerControls"/>
+    <ds:schemaRef ds:uri="008856c5-5e82-4bb2-b94b-d933afeebe23"/>
+    <ds:schemaRef ds:uri="af67ef0d-29db-4b47-be19-49750d2c5b46"/>
   </ds:schemaRefs>
 </ds:datastoreItem>
 </file>
@@ -9380,12 +9298,9 @@
 </file>
 
 <file path=customXml/itemProps4.xml><?xml version="1.0" encoding="utf-8"?>
-<ds:datastoreItem xmlns:ds="http://schemas.openxmlformats.org/officeDocument/2006/customXml" ds:itemID="{846B1C81-E993-40E7-BCC5-DA63F0CD945C}">
+<ds:datastoreItem xmlns:ds="http://schemas.openxmlformats.org/officeDocument/2006/customXml" ds:itemID="{C6916C6B-E06E-47CD-A094-BBBE44C5EA8C}">
   <ds:schemaRefs>
-    <ds:schemaRef ds:uri="http://schemas.microsoft.com/office/2006/metadata/properties"/>
-    <ds:schemaRef ds:uri="http://schemas.microsoft.com/office/infopath/2007/PartnerControls"/>
-    <ds:schemaRef ds:uri="008856c5-5e82-4bb2-b94b-d933afeebe23"/>
-    <ds:schemaRef ds:uri="af67ef0d-29db-4b47-be19-49750d2c5b46"/>
+    <ds:schemaRef ds:uri="http://schemas.microsoft.com/sharepoint/v3/contenttype/forms"/>
   </ds:schemaRefs>
 </ds:datastoreItem>
 </file>
</xml_diff>